<commit_message>
Patterni - ponašanja, final version
</commit_message>
<xml_diff>
--- a/Patterni ponašanja/Patterni-ponašanja.docx
+++ b/Patterni ponašanja/Patterni-ponašanja.docx
@@ -11,6 +11,8 @@
           <w:szCs w:val="40"/>
         </w:rPr>
       </w:pPr>
+      <w:bookmarkStart w:id="0" w:name="_GoBack"/>
+      <w:bookmarkEnd w:id="0"/>
       <w:r>
         <w:rPr>
           <w:b/>
@@ -408,6 +410,33 @@
       <w:r>
         <w:t>Ovaj pattern je dinamička verzija strategy patterna. Objekat mijenja način ponašanja na osnovu trenutnog stanja.</w:t>
       </w:r>
+      <w:r>
+        <w:t xml:space="preserve"> Ovaj pattern nije praćen u našem projektu, ali čisto primjeri radi, mogli bismo ga implementirati na stanju knjiga. Kad se izda neka knjiga ona promijeni svoje stanje u „izdana“ ( u suprotnom nije izdana ). Kao clien</w:t>
+      </w:r>
+      <w:r>
+        <w:t>t klasa koristimo klasu Student</w:t>
+      </w:r>
+      <w:r>
+        <w:t>. U nju kao atribut dodajemo novu klasu Context koja definira tekući kontekst i interfejs koji je od interesa za klijenta. U interfejsu ( npr. IState ) imamo metode k</w:t>
+      </w:r>
+      <w:r>
+        <w:t>oje zasebna stanja klase Knjiga</w:t>
+      </w:r>
+      <w:r>
+        <w:t xml:space="preserve"> trebaju implementirat. U ovome slučju to mogu biti metode izdajKnjigu i vratiKnjigu. Također 2 klase koje implementiraju ovaj interfejs su 2 moguća stanja za knjigu. Neka se te 2 klase zovu Izdata i Neizdata.</w:t>
+      </w:r>
+      <w:r>
+        <w:t xml:space="preserve"> U klasi Izdata u metodi vratiK</w:t>
+      </w:r>
+      <w:r>
+        <w:t xml:space="preserve">njigu mijenjamo </w:t>
+      </w:r>
+      <w:r>
+        <w:t xml:space="preserve">context.State u neizdato knjigu. Samo obrnuto radimo u klasi Neizdata za metodu izdajKnjigu. </w:t>
+      </w:r>
+      <w:r>
+        <w:t xml:space="preserve"> </w:t>
+      </w:r>
     </w:p>
     <w:p>
       <w:pPr>
@@ -472,6 +501,7 @@
         <w:ind w:left="708"/>
       </w:pPr>
       <w:r>
+        <w:lastRenderedPageBreak/>
         <w:t>Uloga observer patterna je da uspostavi relaciju između objekata tako kada jedan objekat promijeni stanje drugi zainteresovani objekti se obavještavaju.</w:t>
       </w:r>
       <w:r>
@@ -495,11 +525,7 @@
         <w:t xml:space="preserve">jelo </w:t>
       </w:r>
       <w:r>
-        <w:t xml:space="preserve">je uklonjeno sa menija). U ovom slučaju Menu nam predstavlja Subject klasu. U Menu klasu smo dodali metodu Notify koja se poziva nakon svake izmjene na meniju. Dodali smo i interfejs IObserver sa metodom update. Taj interfejs je implementiran od strane svih klasa koje treba obavijestiti o promjenama u meniju. U ovom slučaju jedina klasa </w:t>
-      </w:r>
-      <w:r>
-        <w:lastRenderedPageBreak/>
-        <w:t xml:space="preserve">koja implementira taj interfejs je StudentHrana gdje smo dodali atribut tipa bool koji predstavlja vrijednost da li je student pretplacen </w:t>
+        <w:t xml:space="preserve">je uklonjeno sa menija). U ovom slučaju Menu nam predstavlja Subject klasu. U Menu klasu smo dodali metodu Notify koja se poziva nakon svake izmjene na meniju. Dodali smo i interfejs IObserver sa metodom update. Taj interfejs je implementiran od strane svih klasa koje treba obavijestiti o promjenama u meniju. U ovom slučaju jedina klasa koja implementira taj interfejs je StudentHrana gdje smo dodali atribut tipa bool koji predstavlja vrijednost da li je student pretplacen </w:t>
       </w:r>
       <w:r>
         <w:t>te atribut tipa menu da bismo slijedili ovaj pattern. Sliku svih izmjena donosimo u nastavku</w:t>
@@ -566,6 +592,7 @@
           <w:noProof/>
           <w:lang w:eastAsia="bs-Latn-BA"/>
         </w:rPr>
+        <w:lastRenderedPageBreak/>
         <w:drawing>
           <wp:inline distT="0" distB="0" distL="0" distR="0" wp14:anchorId="47C71E64" wp14:editId="48A555AF">
             <wp:extent cx="5943600" cy="4633595"/>
@@ -634,7 +661,6 @@
           <w:sz w:val="28"/>
           <w:szCs w:val="28"/>
         </w:rPr>
-        <w:lastRenderedPageBreak/>
         <w:t>Iterator pattern</w:t>
       </w:r>
     </w:p>
@@ -773,12 +799,7 @@
         </w:tabs>
       </w:pPr>
       <w:r>
-        <w:t>foreach( string student</w:t>
-      </w:r>
-      <w:bookmarkStart w:id="0" w:name="_GoBack"/>
-      <w:bookmarkEnd w:id="0"/>
-      <w:r>
-        <w:t xml:space="preserve"> in studenti)</w:t>
+        <w:t>foreach( string student in studenti)</w:t>
       </w:r>
     </w:p>
     <w:p>

</xml_diff>

<commit_message>
Ispravka dijagrama, update-ovan dokument
</commit_message>
<xml_diff>
--- a/Patterni ponašanja/Patterni-ponašanja.docx
+++ b/Patterni ponašanja/Patterni-ponašanja.docx
@@ -11,8 +11,6 @@
           <w:szCs w:val="40"/>
         </w:rPr>
       </w:pPr>
-      <w:bookmarkStart w:id="0" w:name="_GoBack"/>
-      <w:bookmarkEnd w:id="0"/>
       <w:r>
         <w:rPr>
           <w:b/>
@@ -594,7 +592,7 @@
         </w:rPr>
         <w:lastRenderedPageBreak/>
         <w:drawing>
-          <wp:inline distT="0" distB="0" distL="0" distR="0" wp14:anchorId="47C71E64" wp14:editId="48A555AF">
+          <wp:inline distT="0" distB="0" distL="0" distR="0" wp14:anchorId="47C71E64" wp14:editId="47B9316C">
             <wp:extent cx="5943600" cy="4633595"/>
             <wp:effectExtent l="0" t="0" r="0" b="0"/>
             <wp:docPr id="2" name="Picture 2" descr="A close up of a piece of paper&#10;&#10;Description automatically generated"/>
@@ -692,24 +690,31 @@
       <w:pPr>
         <w:ind w:left="708"/>
       </w:pPr>
+    </w:p>
+    <w:p/>
+    <w:p/>
+    <w:p/>
+    <w:p/>
+    <w:p>
       <w:r>
         <w:rPr>
           <w:noProof/>
           <w:lang w:eastAsia="bs-Latn-BA"/>
         </w:rPr>
+        <w:lastRenderedPageBreak/>
         <w:drawing>
-          <wp:anchor distT="0" distB="0" distL="114300" distR="114300" simplePos="0" relativeHeight="251659264" behindDoc="0" locked="0" layoutInCell="1" allowOverlap="1" wp14:anchorId="431BD965" wp14:editId="4178AF15">
+          <wp:anchor distT="0" distB="0" distL="114300" distR="114300" simplePos="0" relativeHeight="251659264" behindDoc="0" locked="0" layoutInCell="1" allowOverlap="1" wp14:anchorId="4767A97C" wp14:editId="16671302">
             <wp:simplePos x="0" y="0"/>
             <wp:positionH relativeFrom="column">
-              <wp:posOffset>447675</wp:posOffset>
+              <wp:posOffset>171450</wp:posOffset>
             </wp:positionH>
             <wp:positionV relativeFrom="paragraph">
-              <wp:posOffset>-1270</wp:posOffset>
+              <wp:posOffset>-495300</wp:posOffset>
             </wp:positionV>
-            <wp:extent cx="5334000" cy="2085975"/>
-            <wp:effectExtent l="0" t="0" r="0" b="9525"/>
+            <wp:extent cx="5857875" cy="4269105"/>
+            <wp:effectExtent l="0" t="0" r="9525" b="0"/>
             <wp:wrapSquare wrapText="bothSides"/>
-            <wp:docPr id="5" name="Picture 5"/>
+            <wp:docPr id="6" name="Picture 6"/>
             <wp:cNvGraphicFramePr>
               <a:graphicFrameLocks xmlns:a="http://schemas.openxmlformats.org/drawingml/2006/main" noChangeAspect="1"/>
             </wp:cNvGraphicFramePr>
@@ -717,7 +722,7 @@
               <a:graphicData uri="http://schemas.openxmlformats.org/drawingml/2006/picture">
                 <pic:pic xmlns:pic="http://schemas.openxmlformats.org/drawingml/2006/picture">
                   <pic:nvPicPr>
-                    <pic:cNvPr id="0" name="pattern.JPG"/>
+                    <pic:cNvPr id="0" name="ehly.JPG"/>
                     <pic:cNvPicPr/>
                   </pic:nvPicPr>
                   <pic:blipFill>
@@ -735,7 +740,7 @@
                   <pic:spPr>
                     <a:xfrm>
                       <a:off x="0" y="0"/>
-                      <a:ext cx="5334000" cy="2085975"/>
+                      <a:ext cx="5857875" cy="4269105"/>
                     </a:xfrm>
                     <a:prstGeom prst="rect">
                       <a:avLst/>
@@ -754,12 +759,10 @@
         </w:drawing>
       </w:r>
     </w:p>
-    <w:p/>
-    <w:p/>
-    <w:p/>
-    <w:p/>
-    <w:p/>
-    <w:p/>
+    <w:p>
+      <w:bookmarkStart w:id="0" w:name="_GoBack"/>
+      <w:bookmarkEnd w:id="0"/>
+    </w:p>
     <w:p/>
     <w:p>
       <w:pPr>
@@ -780,38 +783,6 @@
           <w:tab w:val="left" w:pos="990"/>
         </w:tabs>
       </w:pPr>
-      <w:r>
-        <w:tab/>
-        <w:t>Što se tiče implementacije, ona je vrlo jednostavna. Klasa StudentskiDom će implementirati IEnumerable interfejs. Unutar klase se implementira getEnumerator metoda na način da se foreach petljom prođe kroz listu studenata na sljedeći način:</w:t>
-      </w:r>
-    </w:p>
-    <w:p>
-      <w:pPr>
-        <w:tabs>
-          <w:tab w:val="left" w:pos="990"/>
-        </w:tabs>
-      </w:pPr>
-    </w:p>
-    <w:p>
-      <w:pPr>
-        <w:tabs>
-          <w:tab w:val="left" w:pos="990"/>
-        </w:tabs>
-      </w:pPr>
-      <w:r>
-        <w:t>foreach( string student in studenti)</w:t>
-      </w:r>
-    </w:p>
-    <w:p>
-      <w:pPr>
-        <w:tabs>
-          <w:tab w:val="left" w:pos="990"/>
-        </w:tabs>
-      </w:pPr>
-      <w:r>
-        <w:tab/>
-        <w:t>vield return student;</w:t>
-      </w:r>
     </w:p>
     <w:sectPr>
       <w:pgSz w:w="12240" w:h="15840"/>
@@ -1668,7 +1639,7 @@
   <a:extraClrSchemeLst/>
   <a:extLst>
     <a:ext uri="{05A4C25C-085E-4340-85A3-A5531E510DB2}">
-      <thm15:themeFamily xmlns:thm15="http://schemas.microsoft.com/office/thememl/2012/main" xmlns="" name="Office Theme" id="{62F939B6-93AF-4DB8-9C6B-D6C7DFDC589F}" vid="{4A3C46E8-61CC-4603-A589-7422A47A8E4A}"/>
+      <thm15:themeFamily xmlns="" xmlns:thm15="http://schemas.microsoft.com/office/thememl/2012/main" name="Office Theme" id="{62F939B6-93AF-4DB8-9C6B-D6C7DFDC589F}" vid="{4A3C46E8-61CC-4603-A589-7422A47A8E4A}"/>
     </a:ext>
   </a:extLst>
 </a:theme>

</xml_diff>

<commit_message>
Update-ovan dokument patterna ponašanja.
</commit_message>
<xml_diff>
--- a/Patterni ponašanja/Patterni-ponašanja.docx
+++ b/Patterni ponašanja/Patterni-ponašanja.docx
@@ -703,18 +703,18 @@
         </w:rPr>
         <w:lastRenderedPageBreak/>
         <w:drawing>
-          <wp:anchor distT="0" distB="0" distL="114300" distR="114300" simplePos="0" relativeHeight="251659264" behindDoc="0" locked="0" layoutInCell="1" allowOverlap="1" wp14:anchorId="4767A97C" wp14:editId="16671302">
+          <wp:anchor distT="0" distB="0" distL="114300" distR="114300" simplePos="0" relativeHeight="251659264" behindDoc="0" locked="0" layoutInCell="1" allowOverlap="1" wp14:anchorId="2E66676F" wp14:editId="2DB6DFA0">
             <wp:simplePos x="0" y="0"/>
             <wp:positionH relativeFrom="column">
-              <wp:posOffset>171450</wp:posOffset>
+              <wp:posOffset>0</wp:posOffset>
             </wp:positionH>
             <wp:positionV relativeFrom="paragraph">
-              <wp:posOffset>-495300</wp:posOffset>
+              <wp:posOffset>-257175</wp:posOffset>
             </wp:positionV>
-            <wp:extent cx="5857875" cy="4269105"/>
-            <wp:effectExtent l="0" t="0" r="9525" b="0"/>
+            <wp:extent cx="5943600" cy="4511040"/>
+            <wp:effectExtent l="0" t="0" r="0" b="3810"/>
             <wp:wrapSquare wrapText="bothSides"/>
-            <wp:docPr id="6" name="Picture 6"/>
+            <wp:docPr id="5" name="Picture 5"/>
             <wp:cNvGraphicFramePr>
               <a:graphicFrameLocks xmlns:a="http://schemas.openxmlformats.org/drawingml/2006/main" noChangeAspect="1"/>
             </wp:cNvGraphicFramePr>
@@ -740,7 +740,7 @@
                   <pic:spPr>
                     <a:xfrm>
                       <a:off x="0" y="0"/>
-                      <a:ext cx="5857875" cy="4269105"/>
+                      <a:ext cx="5943600" cy="4511040"/>
                     </a:xfrm>
                     <a:prstGeom prst="rect">
                       <a:avLst/>
@@ -759,11 +759,25 @@
         </w:drawing>
       </w:r>
     </w:p>
-    <w:p>
+    <w:p/>
+    <w:p>
+      <w:r>
+        <w:t xml:space="preserve">Klasa StudentskiDom sadrži listu studenata koji su upisani u bazu podataka. StudentiIterator klasa kao privatni atribut ima listu studenata kroz koju će se iterirati. Ta lista je readonly. </w:t>
+      </w:r>
+    </w:p>
+    <w:p>
+      <w:r>
+        <w:t>Implementira interfejs Iterator sa metodama hasNext() i getNext() koje govore da li ima još objekata i koje daju sljedeći objekat, respektivno.</w:t>
+      </w:r>
+    </w:p>
+    <w:p/>
+    <w:p>
+      <w:r>
+        <w:t>StudentskiDom kreira Iterator kroz koji se iterira u klasi StudentiIterator.</w:t>
+      </w:r>
       <w:bookmarkStart w:id="0" w:name="_GoBack"/>
       <w:bookmarkEnd w:id="0"/>
     </w:p>
-    <w:p/>
     <w:p>
       <w:pPr>
         <w:tabs>
@@ -1639,7 +1653,7 @@
   <a:extraClrSchemeLst/>
   <a:extLst>
     <a:ext uri="{05A4C25C-085E-4340-85A3-A5531E510DB2}">
-      <thm15:themeFamily xmlns="" xmlns:thm15="http://schemas.microsoft.com/office/thememl/2012/main" name="Office Theme" id="{62F939B6-93AF-4DB8-9C6B-D6C7DFDC589F}" vid="{4A3C46E8-61CC-4603-A589-7422A47A8E4A}"/>
+      <thm15:themeFamily xmlns:thm15="http://schemas.microsoft.com/office/thememl/2012/main" xmlns="" name="Office Theme" id="{62F939B6-93AF-4DB8-9C6B-D6C7DFDC589F}" vid="{4A3C46E8-61CC-4603-A589-7422A47A8E4A}"/>
     </a:ext>
   </a:extLst>
 </a:theme>

</xml_diff>